<commit_message>
Increased Spring Version to 4
</commit_message>
<xml_diff>
--- a/docs/Installationsanleitung/Installationsanleitung.docx
+++ b/docs/Installationsanleitung/Installationsanleitung.docx
@@ -23,8 +23,6 @@
       <w:r>
         <w:t>nleitung</w:t>
       </w:r>
-      <w:bookmarkStart w:id="0" w:name="_GoBack"/>
-      <w:bookmarkEnd w:id="0"/>
     </w:p>
     <w:p>
       <w:pPr>
@@ -99,12 +97,12 @@
         </w:numPr>
         <w:ind w:left="360" w:hanging="360"/>
       </w:pPr>
-      <w:bookmarkStart w:id="1" w:name="_Toc262417769"/>
+      <w:bookmarkStart w:id="0" w:name="_Toc262417769"/>
       <w:r>
         <w:lastRenderedPageBreak/>
         <w:t>Versionierung</w:t>
       </w:r>
-      <w:bookmarkEnd w:id="1"/>
+      <w:bookmarkEnd w:id="0"/>
     </w:p>
     <w:tbl>
       <w:tblPr>
@@ -170,6 +168,67 @@
             <w:r>
               <w:t>Grund der Änderungen</w:t>
             </w:r>
+          </w:p>
+        </w:tc>
+      </w:tr>
+      <w:tr>
+        <w:tc>
+          <w:tcPr>
+            <w:cnfStyle w:val="001000000000" w:firstRow="0" w:lastRow="0" w:firstColumn="1" w:lastColumn="0" w:oddVBand="0" w:evenVBand="0" w:oddHBand="0" w:evenHBand="0" w:firstRowFirstColumn="0" w:firstRowLastColumn="0" w:lastRowFirstColumn="0" w:lastRowLastColumn="0"/>
+            <w:tcW w:w="1101" w:type="dxa"/>
+            <w:tcBorders>
+              <w:right w:val="single" w:sz="8" w:space="0" w:color="000000" w:themeColor="text1"/>
+            </w:tcBorders>
+          </w:tcPr>
+          <w:p>
+            <w:pPr>
+              <w:jc w:val="center"/>
+              <w:rPr>
+                <w:b w:val="0"/>
+              </w:rPr>
+            </w:pPr>
+            <w:r>
+              <w:rPr>
+                <w:b w:val="0"/>
+              </w:rPr>
+              <w:t>2.0</w:t>
+            </w:r>
+          </w:p>
+        </w:tc>
+        <w:tc>
+          <w:tcPr>
+            <w:tcW w:w="1701" w:type="dxa"/>
+            <w:tcBorders>
+              <w:left w:val="single" w:sz="8" w:space="0" w:color="000000" w:themeColor="text1"/>
+              <w:right w:val="single" w:sz="8" w:space="0" w:color="000000" w:themeColor="text1"/>
+            </w:tcBorders>
+          </w:tcPr>
+          <w:p>
+            <w:pPr>
+              <w:jc w:val="center"/>
+              <w:cnfStyle w:val="000000000000" w:firstRow="0" w:lastRow="0" w:firstColumn="0" w:lastColumn="0" w:oddVBand="0" w:evenVBand="0" w:oddHBand="0" w:evenHBand="0" w:firstRowFirstColumn="0" w:firstRowLastColumn="0" w:lastRowFirstColumn="0" w:lastRowLastColumn="0"/>
+            </w:pPr>
+            <w:r>
+              <w:t>03.06.2014</w:t>
+            </w:r>
+          </w:p>
+        </w:tc>
+        <w:tc>
+          <w:tcPr>
+            <w:tcW w:w="6404" w:type="dxa"/>
+            <w:tcBorders>
+              <w:left w:val="single" w:sz="8" w:space="0" w:color="000000" w:themeColor="text1"/>
+            </w:tcBorders>
+          </w:tcPr>
+          <w:p>
+            <w:pPr>
+              <w:cnfStyle w:val="000000000000" w:firstRow="0" w:lastRow="0" w:firstColumn="0" w:lastColumn="0" w:oddVBand="0" w:evenVBand="0" w:oddHBand="0" w:evenHBand="0" w:firstRowFirstColumn="0" w:firstRowLastColumn="0" w:lastRowFirstColumn="0" w:lastRowLastColumn="0"/>
+            </w:pPr>
+            <w:r>
+              <w:t>Erforderliche Java-Version auf Java 8 erhöht</w:t>
+            </w:r>
+            <w:bookmarkStart w:id="1" w:name="_GoBack"/>
+            <w:bookmarkEnd w:id="1"/>
           </w:p>
         </w:tc>
       </w:tr>
@@ -457,7 +516,6 @@
       </w:pPr>
       <w:bookmarkStart w:id="2" w:name="_Toc262417770"/>
       <w:r>
-        <w:lastRenderedPageBreak/>
         <w:t>Inhaltsverzeichnis</w:t>
       </w:r>
       <w:bookmarkEnd w:id="2"/>
@@ -1132,7 +1190,6 @@
       </w:pPr>
       <w:bookmarkStart w:id="3" w:name="_Toc262417771"/>
       <w:r>
-        <w:lastRenderedPageBreak/>
         <w:t>Systemanforderung</w:t>
       </w:r>
       <w:bookmarkEnd w:id="3"/>
@@ -1152,7 +1209,7 @@
         </w:numPr>
       </w:pPr>
       <w:r>
-        <w:t>Java 1.7</w:t>
+        <w:t>Java 8</w:t>
       </w:r>
     </w:p>
     <w:p>
@@ -1203,7 +1260,6 @@
       </w:pPr>
       <w:bookmarkStart w:id="4" w:name="_Toc262417772"/>
       <w:r>
-        <w:lastRenderedPageBreak/>
         <w:t>Installationsanleitung</w:t>
       </w:r>
       <w:bookmarkEnd w:id="4"/>
@@ -1212,21 +1268,11 @@
       <w:r>
         <w:t xml:space="preserve">Folgende Schritte beschreiben, wie die Web-Application </w:t>
       </w:r>
-      <w:r>
-        <w:fldChar w:fldCharType="begin"/>
-      </w:r>
-      <w:r>
-        <w:instrText xml:space="preserve"> DOCPROPERTY "APPNAME"  \* MERGEFORMAT </w:instrText>
-      </w:r>
-      <w:r>
-        <w:fldChar w:fldCharType="separate"/>
-      </w:r>
-      <w:r>
-        <w:t>OASIS</w:t>
-      </w:r>
-      <w:r>
-        <w:fldChar w:fldCharType="end"/>
-      </w:r>
+      <w:fldSimple w:instr=" DOCPROPERTY &quot;APPNAME&quot;  \* MERGEFORMAT ">
+        <w:r>
+          <w:t>OASIS</w:t>
+        </w:r>
+      </w:fldSimple>
       <w:r>
         <w:t xml:space="preserve"> </w:t>
       </w:r>
@@ -1459,11 +1505,7 @@
         <w:t>http://tomcat.apache. org bezogen werden. Empfoh</w:t>
       </w:r>
       <w:r>
-        <w:t xml:space="preserve">len wird die Version 7.0.47, </w:t>
-      </w:r>
-      <w:r>
-        <w:lastRenderedPageBreak/>
-        <w:t xml:space="preserve">da </w:t>
+        <w:t xml:space="preserve">len wird die Version 7.0.47, da </w:t>
       </w:r>
       <w:r>
         <w:t>mit dieser Version die Applikation getestet wurde.</w:t>
@@ -1492,21 +1534,11 @@
       <w:r>
         <w:t xml:space="preserve">kt haben, wird im folgenden als </w:t>
       </w:r>
-      <w:r>
-        <w:fldChar w:fldCharType="begin"/>
-      </w:r>
-      <w:r>
-        <w:instrText xml:space="preserve"> DOCPROPERTY "catalina.home"  \* MERGEFORMAT </w:instrText>
-      </w:r>
-      <w:r>
-        <w:fldChar w:fldCharType="separate"/>
-      </w:r>
-      <w:r>
-        <w:t>&lt;TOMCAT_HOME&gt;</w:t>
-      </w:r>
-      <w:r>
-        <w:fldChar w:fldCharType="end"/>
-      </w:r>
+      <w:fldSimple w:instr=" DOCPROPERTY &quot;catalina.home&quot;  \* MERGEFORMAT ">
+        <w:r>
+          <w:t>&lt;TOMCAT_HOME&gt;</w:t>
+        </w:r>
+      </w:fldSimple>
       <w:r>
         <w:t xml:space="preserve"> bezeichnet.</w:t>
       </w:r>
@@ -1714,7 +1746,6 @@
       </w:pPr>
       <w:bookmarkStart w:id="8" w:name="_Toc262417776"/>
       <w:r>
-        <w:lastRenderedPageBreak/>
         <w:t>Installation: Web-Applikation</w:t>
       </w:r>
       <w:bookmarkEnd w:id="8"/>
@@ -1726,21 +1757,11 @@
       <w:r>
         <w:t xml:space="preserve"> </w:t>
       </w:r>
-      <w:r>
-        <w:fldChar w:fldCharType="begin"/>
-      </w:r>
-      <w:r>
-        <w:instrText xml:space="preserve"> DOCPROPERTY "catalina.home"  \* MERGEFORMAT </w:instrText>
-      </w:r>
-      <w:r>
-        <w:fldChar w:fldCharType="separate"/>
-      </w:r>
-      <w:r>
-        <w:t>&lt;TOMCAT_HOME&gt;</w:t>
-      </w:r>
-      <w:r>
-        <w:fldChar w:fldCharType="end"/>
-      </w:r>
+      <w:fldSimple w:instr=" DOCPROPERTY &quot;catalina.home&quot;  \* MERGEFORMAT ">
+        <w:r>
+          <w:t>&lt;TOMCAT_HOME&gt;</w:t>
+        </w:r>
+      </w:fldSimple>
       <w:r>
         <w:t xml:space="preserve"> mit dem Pfad zu Ihrer Tomcat-Installation.</w:t>
       </w:r>
@@ -1962,7 +1983,6 @@
       <w:pgMar w:top="1985" w:right="1417" w:bottom="1134" w:left="1701" w:header="680" w:footer="340" w:gutter="0"/>
       <w:cols w:space="708"/>
       <w:docGrid w:linePitch="360"/>
-      <w:printerSettings r:id="rId11"/>
     </w:sectPr>
   </w:body>
 </w:document>
@@ -2089,7 +2109,7 @@
         <w:noProof/>
         <w:sz w:val="14"/>
       </w:rPr>
-      <w:t>2</w:t>
+      <w:t>1</w:t>
     </w:r>
     <w:r>
       <w:rPr>
@@ -5126,7 +5146,7 @@
 </file>
 
 <file path=customXml/itemProps1.xml><?xml version="1.0" encoding="utf-8"?>
-<ds:datastoreItem xmlns:ds="http://schemas.openxmlformats.org/officeDocument/2006/customXml" ds:itemID="{5D042EA6-09E7-8642-8EE5-85993505EFE5}">
+<ds:datastoreItem xmlns:ds="http://schemas.openxmlformats.org/officeDocument/2006/customXml" ds:itemID="{F4B64762-FCD5-4249-B487-48D143E32145}">
   <ds:schemaRefs>
     <ds:schemaRef ds:uri="http://schemas.openxmlformats.org/officeDocument/2006/bibliography"/>
   </ds:schemaRefs>

</xml_diff>